<commit_message>
Add android app picture
</commit_message>
<xml_diff>
--- a/documents/affiche/TB_Leonard_Bise_affiche.docx
+++ b/documents/affiche/TB_Leonard_Bise_affiche.docx
@@ -34,9 +34,19 @@
               <w:pStyle w:val="titreDocument"/>
             </w:pPr>
             <w:bookmarkStart w:id="0" w:name="title"/>
+            <w:bookmarkStart w:id="1" w:name="_GoBack"/>
             <w:bookmarkEnd w:id="0"/>
+            <w:bookmarkEnd w:id="1"/>
             <w:r>
-              <w:t>Conception d'un système de suivi temps réel LoRa pour compétitions sportives</w:t>
+              <w:t xml:space="preserve">Conception d'un système de suivi temps réel </w:t>
+            </w:r>
+            <w:proofErr w:type="spellStart"/>
+            <w:r>
+              <w:t>LoRa</w:t>
+            </w:r>
+            <w:proofErr w:type="spellEnd"/>
+            <w:r>
+              <w:t xml:space="preserve"> pour compétitions sportives</w:t>
             </w:r>
           </w:p>
         </w:tc>
@@ -90,16 +100,7 @@
         <w:pStyle w:val="texteNormal"/>
       </w:pPr>
       <w:r>
-        <w:t xml:space="preserve">Il n’est pas facile de suivre le déroulement de </w:t>
-      </w:r>
-      <w:r>
-        <w:t>compétition</w:t>
-      </w:r>
-      <w:r>
-        <w:t>s</w:t>
-      </w:r>
-      <w:r>
-        <w:t xml:space="preserve"> de course à pied</w:t>
+        <w:t>Il n’est pas facile de suivre le déroulement de compétitions de course à pied</w:t>
       </w:r>
       <w:r>
         <w:t>, en effet u</w:t>
@@ -111,10 +112,7 @@
         <w:t xml:space="preserve"> on peut vite perdre la trace</w:t>
       </w:r>
       <w:r>
-        <w:t xml:space="preserve"> </w:t>
-      </w:r>
-      <w:r>
-        <w:t>des concurrents</w:t>
+        <w:t xml:space="preserve"> des concurrents</w:t>
       </w:r>
       <w:r>
         <w:t xml:space="preserve"> et le</w:t>
@@ -160,8 +158,6 @@
       <w:r>
         <w:t xml:space="preserve"> à tout moment</w:t>
       </w:r>
-      <w:bookmarkStart w:id="7" w:name="_GoBack"/>
-      <w:bookmarkEnd w:id="7"/>
       <w:r>
         <w:t>.</w:t>
       </w:r>
@@ -211,7 +207,7 @@
             <v:path o:extrusionok="f" gradientshapeok="t" o:connecttype="rect"/>
             <o:lock v:ext="edit" aspectratio="t"/>
           </v:shapetype>
-          <v:shape id="_x0000_i1025" type="#_x0000_t75" alt="/Users/leonard.bise/gitrepo/TravailBachelor/documents/affiche/images/system.png" style="width:197.35pt;height:106pt;mso-width-percent:0;mso-height-percent:0;mso-width-percent:0;mso-height-percent:0">
+          <v:shape id="_x0000_i1026" type="#_x0000_t75" alt="/Users/leonard.bise/gitrepo/TravailBachelor/documents/affiche/images/system.png" style="width:196.65pt;height:106pt;mso-width-percent:0;mso-height-percent:0;mso-width-percent:0;mso-height-percent:0">
             <v:imagedata r:id="rId14" o:title="system"/>
           </v:shape>
         </w:pict>
@@ -286,54 +282,11 @@
           <w:noProof/>
           <w:lang w:val="fr-FR"/>
         </w:rPr>
-        <w:drawing>
-          <wp:inline distT="0" distB="0" distL="0" distR="0">
-            <wp:extent cx="2642235" cy="1654175"/>
-            <wp:effectExtent l="0" t="0" r="0" b="0"/>
-            <wp:docPr id="2" name="Picture 2" descr="/Users/leonard.bise/gitrepo/TravailBachelor/documents/affiche/images/app_mock.png"/>
-            <wp:cNvGraphicFramePr>
-              <a:graphicFrameLocks xmlns:a="http://schemas.openxmlformats.org/drawingml/2006/main"/>
-            </wp:cNvGraphicFramePr>
-            <a:graphic xmlns:a="http://schemas.openxmlformats.org/drawingml/2006/main">
-              <a:graphicData uri="http://schemas.openxmlformats.org/drawingml/2006/picture">
-                <pic:pic xmlns:pic="http://schemas.openxmlformats.org/drawingml/2006/picture">
-                  <pic:nvPicPr>
-                    <pic:cNvPr id="0" name="Picture 2" descr="/Users/leonard.bise/gitrepo/TravailBachelor/documents/affiche/images/app_mock.png"/>
-                    <pic:cNvPicPr>
-                      <a:picLocks/>
-                    </pic:cNvPicPr>
-                  </pic:nvPicPr>
-                  <pic:blipFill>
-                    <a:blip r:embed="rId15">
-                      <a:extLst>
-                        <a:ext uri="{28A0092B-C50C-407E-A947-70E740481C1C}">
-                          <a14:useLocalDpi xmlns:a14="http://schemas.microsoft.com/office/drawing/2010/main" val="0"/>
-                        </a:ext>
-                      </a:extLst>
-                    </a:blip>
-                    <a:srcRect/>
-                    <a:stretch>
-                      <a:fillRect/>
-                    </a:stretch>
-                  </pic:blipFill>
-                  <pic:spPr bwMode="auto">
-                    <a:xfrm>
-                      <a:off x="0" y="0"/>
-                      <a:ext cx="2642235" cy="1654175"/>
-                    </a:xfrm>
-                    <a:prstGeom prst="rect">
-                      <a:avLst/>
-                    </a:prstGeom>
-                    <a:noFill/>
-                    <a:ln>
-                      <a:noFill/>
-                    </a:ln>
-                  </pic:spPr>
-                </pic:pic>
-              </a:graphicData>
-            </a:graphic>
-          </wp:inline>
-        </w:drawing>
+        <w:pict>
+          <v:shape id="_x0000_i1025" type="#_x0000_t75" alt="/Users/leonard.bise/Downloads/Screenshot_20180912-185601.png" style="width:208pt;height:117.35pt;mso-width-percent:0;mso-height-percent:0;mso-width-percent:0;mso-height-percent:0">
+            <v:imagedata r:id="rId15" o:title="Screenshot_20180912-185601"/>
+          </v:shape>
+        </w:pict>
       </w:r>
     </w:p>
     <w:p>
@@ -347,8 +300,13 @@
         <w:t>fil</w:t>
       </w:r>
       <w:r>
-        <w:t xml:space="preserve"> LoRa</w:t>
-      </w:r>
+        <w:t xml:space="preserve"> </w:t>
+      </w:r>
+      <w:proofErr w:type="spellStart"/>
+      <w:r>
+        <w:t>LoRa</w:t>
+      </w:r>
+      <w:proofErr w:type="spellEnd"/>
     </w:p>
     <w:p>
       <w:pPr>
@@ -361,7 +319,15 @@
         <w:t xml:space="preserve">protocole de communication sans </w:t>
       </w:r>
       <w:r>
-        <w:t>fil LoRa (</w:t>
+        <w:t xml:space="preserve">fil </w:t>
+      </w:r>
+      <w:proofErr w:type="spellStart"/>
+      <w:r>
+        <w:t>LoRa</w:t>
+      </w:r>
+      <w:proofErr w:type="spellEnd"/>
+      <w:r>
+        <w:t xml:space="preserve"> (</w:t>
       </w:r>
       <w:r>
         <w:rPr>
@@ -440,10 +406,26 @@
         <w:t xml:space="preserve"> langage</w:t>
       </w:r>
       <w:r>
-        <w:t xml:space="preserve"> C et utilise le système d’</w:t>
-      </w:r>
-      <w:r>
-        <w:t xml:space="preserve">exploitation temps réel Zephyr. </w:t>
+        <w:t xml:space="preserve"> C et utilise </w:t>
+      </w:r>
+      <w:proofErr w:type="gramStart"/>
+      <w:r>
+        <w:t>le</w:t>
+      </w:r>
+      <w:proofErr w:type="gramEnd"/>
+      <w:r>
+        <w:t xml:space="preserve"> système d’</w:t>
+      </w:r>
+      <w:r>
+        <w:t xml:space="preserve">exploitation temps réel </w:t>
+      </w:r>
+      <w:proofErr w:type="spellStart"/>
+      <w:r>
+        <w:t>Zephyr</w:t>
+      </w:r>
+      <w:proofErr w:type="spellEnd"/>
+      <w:r>
+        <w:t xml:space="preserve">. </w:t>
       </w:r>
       <w:r>
         <w:t>Il dispose d’un microcontrôleur ARM Cort</w:t>
@@ -451,17 +433,35 @@
       <w:r>
         <w:t xml:space="preserve">ex-M0+, d’un module </w:t>
       </w:r>
-      <w:r>
-        <w:t xml:space="preserve">LoRA </w:t>
-      </w:r>
-      <w:r>
-        <w:t xml:space="preserve">Microchip </w:t>
+      <w:proofErr w:type="spellStart"/>
+      <w:r>
+        <w:t>LoRA</w:t>
+      </w:r>
+      <w:proofErr w:type="spellEnd"/>
+      <w:r>
+        <w:t xml:space="preserve"> </w:t>
+      </w:r>
+      <w:proofErr w:type="spellStart"/>
+      <w:r>
+        <w:t>Microchip</w:t>
+      </w:r>
+      <w:proofErr w:type="spellEnd"/>
+      <w:r>
+        <w:t xml:space="preserve"> </w:t>
       </w:r>
       <w:r>
         <w:t>RN2483</w:t>
       </w:r>
       <w:r>
-        <w:t xml:space="preserve"> et d’une puce GPS UBlox</w:t>
+        <w:t xml:space="preserve"> et d’une </w:t>
+      </w:r>
+      <w:proofErr w:type="gramStart"/>
+      <w:r>
+        <w:t>puce</w:t>
+      </w:r>
+      <w:proofErr w:type="gramEnd"/>
+      <w:r>
+        <w:t xml:space="preserve"> GPS UBlox</w:t>
       </w:r>
       <w:r>
         <w:t>EVA8M</w:t>
@@ -475,7 +475,31 @@
         <w:pStyle w:val="texteNormal"/>
       </w:pPr>
       <w:r>
-        <w:t>La passerelle est construite autour d’un Raspberry Pi 3 B+ équipé d’un module LoRa Dragino. L’application serveur codée en C++ se charge de l’enregistrement des paquets dans une base de données PostgreSQL.</w:t>
+        <w:t xml:space="preserve">La passerelle est construite autour d’un </w:t>
+      </w:r>
+      <w:proofErr w:type="spellStart"/>
+      <w:r>
+        <w:t>Raspberry</w:t>
+      </w:r>
+      <w:proofErr w:type="spellEnd"/>
+      <w:r>
+        <w:t xml:space="preserve"> Pi 3 B+ équipé d’un module </w:t>
+      </w:r>
+      <w:proofErr w:type="spellStart"/>
+      <w:r>
+        <w:t>LoRa</w:t>
+      </w:r>
+      <w:proofErr w:type="spellEnd"/>
+      <w:r>
+        <w:t xml:space="preserve"> </w:t>
+      </w:r>
+      <w:proofErr w:type="spellStart"/>
+      <w:r>
+        <w:t>Dragino</w:t>
+      </w:r>
+      <w:proofErr w:type="spellEnd"/>
+      <w:r>
+        <w:t>. L’application serveur codée en C++ se charge de l’enregistrement des paquets dans une base de données PostgreSQL.</w:t>
       </w:r>
     </w:p>
     <w:p>
@@ -483,7 +507,31 @@
         <w:pStyle w:val="texteNormal"/>
       </w:pPr>
       <w:r>
-        <w:t>L’application mobile Android est quant à elle écrite en Java avec Android Studio et utilise le framework « Maps SDK for Android » de Google afin d’interagir avec la carte.</w:t>
+        <w:t xml:space="preserve">L’application mobile Android est quant à elle </w:t>
+      </w:r>
+      <w:proofErr w:type="gramStart"/>
+      <w:r>
+        <w:t>écrite</w:t>
+      </w:r>
+      <w:proofErr w:type="gramEnd"/>
+      <w:r>
+        <w:t xml:space="preserve"> en Java avec Android Studio et utilise le </w:t>
+      </w:r>
+      <w:proofErr w:type="spellStart"/>
+      <w:r>
+        <w:t>framework</w:t>
+      </w:r>
+      <w:proofErr w:type="spellEnd"/>
+      <w:r>
+        <w:t xml:space="preserve"> « </w:t>
+      </w:r>
+      <w:proofErr w:type="spellStart"/>
+      <w:r>
+        <w:t>Maps</w:t>
+      </w:r>
+      <w:proofErr w:type="spellEnd"/>
+      <w:r>
+        <w:t xml:space="preserve"> SDK for Android » de Google afin d’interagir avec la carte.</w:t>
       </w:r>
     </w:p>
     <w:sectPr>
@@ -584,12 +632,14 @@
               <w:rFonts w:cs="Arial"/>
             </w:rPr>
           </w:pPr>
+          <w:proofErr w:type="gramStart"/>
           <w:r>
             <w:rPr>
               <w:rFonts w:cs="Arial"/>
             </w:rPr>
             <w:t>Auteur:</w:t>
           </w:r>
+          <w:proofErr w:type="gramEnd"/>
         </w:p>
         <w:p>
           <w:pPr>
@@ -604,6 +654,7 @@
             </w:rPr>
             <w:t xml:space="preserve">Répondant </w:t>
           </w:r>
+          <w:proofErr w:type="gramStart"/>
           <w:r>
             <w:rPr>
               <w:rFonts w:cs="Arial"/>
@@ -617,6 +668,7 @@
             </w:rPr>
             <w:t>:</w:t>
           </w:r>
+          <w:proofErr w:type="gramEnd"/>
         </w:p>
         <w:p>
           <w:pPr>
@@ -630,8 +682,17 @@
               <w:rFonts w:cs="Arial"/>
               <w:lang w:val="fr-FR"/>
             </w:rPr>
-            <w:t>Prof. responsable:</w:t>
+            <w:t xml:space="preserve">Prof. </w:t>
           </w:r>
+          <w:proofErr w:type="gramStart"/>
+          <w:r>
+            <w:rPr>
+              <w:rFonts w:cs="Arial"/>
+              <w:lang w:val="fr-FR"/>
+            </w:rPr>
+            <w:t>responsable:</w:t>
+          </w:r>
+          <w:proofErr w:type="gramEnd"/>
         </w:p>
         <w:p>
           <w:pPr>
@@ -644,8 +705,16 @@
             <w:rPr>
               <w:rFonts w:cs="Arial"/>
             </w:rPr>
-            <w:t>Sujet proposé par:</w:t>
+            <w:t xml:space="preserve">Sujet proposé </w:t>
           </w:r>
+          <w:proofErr w:type="gramStart"/>
+          <w:r>
+            <w:rPr>
+              <w:rFonts w:cs="Arial"/>
+            </w:rPr>
+            <w:t>par:</w:t>
+          </w:r>
+          <w:proofErr w:type="gramEnd"/>
         </w:p>
       </w:tc>
       <w:tc>
@@ -663,8 +732,8 @@
               <w:rFonts w:cs="Arial"/>
             </w:rPr>
           </w:pPr>
-          <w:bookmarkStart w:id="2" w:name="author"/>
-          <w:bookmarkEnd w:id="2"/>
+          <w:bookmarkStart w:id="3" w:name="author"/>
+          <w:bookmarkEnd w:id="3"/>
           <w:r>
             <w:rPr>
               <w:rFonts w:cs="Arial"/>
@@ -679,8 +748,8 @@
               <w:rFonts w:cs="Arial"/>
             </w:rPr>
           </w:pPr>
-          <w:bookmarkStart w:id="3" w:name="external"/>
-          <w:bookmarkEnd w:id="3"/>
+          <w:bookmarkStart w:id="4" w:name="external"/>
+          <w:bookmarkEnd w:id="4"/>
           <w:r>
             <w:rPr>
               <w:rFonts w:cs="Arial"/>
@@ -695,8 +764,8 @@
               <w:rFonts w:cs="Arial"/>
             </w:rPr>
           </w:pPr>
-          <w:bookmarkStart w:id="4" w:name="teacher"/>
-          <w:bookmarkEnd w:id="4"/>
+          <w:bookmarkStart w:id="5" w:name="teacher"/>
+          <w:bookmarkEnd w:id="5"/>
           <w:r>
             <w:rPr>
               <w:rFonts w:cs="Arial"/>
@@ -711,8 +780,8 @@
               <w:rFonts w:cs="Arial"/>
             </w:rPr>
           </w:pPr>
-          <w:bookmarkStart w:id="5" w:name="subjectBy"/>
-          <w:bookmarkEnd w:id="5"/>
+          <w:bookmarkStart w:id="6" w:name="subjectBy"/>
+          <w:bookmarkEnd w:id="6"/>
           <w:r>
             <w:rPr>
               <w:rFonts w:cs="Arial"/>
@@ -848,8 +917,8 @@
             </w:rPr>
             <w:t xml:space="preserve">, filière </w:t>
           </w:r>
-          <w:bookmarkStart w:id="6" w:name="filiere"/>
-          <w:bookmarkEnd w:id="6"/>
+          <w:bookmarkStart w:id="7" w:name="filiere"/>
+          <w:bookmarkEnd w:id="7"/>
           <w:r>
             <w:rPr>
               <w:rFonts w:cs="Arial"/>
@@ -1010,8 +1079,8 @@
               <w:lang w:val="fr-FR"/>
             </w:rPr>
           </w:pPr>
-          <w:bookmarkStart w:id="1" w:name="department"/>
-          <w:bookmarkEnd w:id="1"/>
+          <w:bookmarkStart w:id="2" w:name="department"/>
+          <w:bookmarkEnd w:id="2"/>
           <w:r>
             <w:rPr>
               <w:noProof/>
@@ -1600,6 +1669,50 @@
     <w:lsdException w:name="Subtitle" w:qFormat="1"/>
     <w:lsdException w:name="Strong" w:qFormat="1"/>
     <w:lsdException w:name="Emphasis" w:qFormat="1"/>
+    <w:lsdException w:name="Normal Table" w:semiHidden="1" w:unhideWhenUsed="1"/>
+    <w:lsdException w:name="Table Simple 1" w:semiHidden="1" w:unhideWhenUsed="1"/>
+    <w:lsdException w:name="Table Simple 2" w:semiHidden="1" w:unhideWhenUsed="1"/>
+    <w:lsdException w:name="Table Simple 3" w:semiHidden="1" w:unhideWhenUsed="1"/>
+    <w:lsdException w:name="Table Classic 1" w:semiHidden="1" w:unhideWhenUsed="1"/>
+    <w:lsdException w:name="Table Classic 2" w:semiHidden="1" w:unhideWhenUsed="1"/>
+    <w:lsdException w:name="Table Classic 3" w:semiHidden="1" w:unhideWhenUsed="1"/>
+    <w:lsdException w:name="Table Classic 4" w:semiHidden="1" w:unhideWhenUsed="1"/>
+    <w:lsdException w:name="Table Colorful 1" w:semiHidden="1" w:unhideWhenUsed="1"/>
+    <w:lsdException w:name="Table Colorful 2" w:semiHidden="1" w:unhideWhenUsed="1"/>
+    <w:lsdException w:name="Table Colorful 3" w:semiHidden="1" w:unhideWhenUsed="1"/>
+    <w:lsdException w:name="Table Columns 1" w:semiHidden="1" w:unhideWhenUsed="1"/>
+    <w:lsdException w:name="Table Columns 2" w:semiHidden="1" w:unhideWhenUsed="1"/>
+    <w:lsdException w:name="Table Columns 3" w:semiHidden="1" w:unhideWhenUsed="1"/>
+    <w:lsdException w:name="Table Columns 4" w:semiHidden="1" w:unhideWhenUsed="1"/>
+    <w:lsdException w:name="Table Columns 5" w:semiHidden="1" w:unhideWhenUsed="1"/>
+    <w:lsdException w:name="Table Grid 1" w:semiHidden="1" w:unhideWhenUsed="1"/>
+    <w:lsdException w:name="Table Grid 2" w:semiHidden="1" w:unhideWhenUsed="1"/>
+    <w:lsdException w:name="Table Grid 3" w:semiHidden="1" w:unhideWhenUsed="1"/>
+    <w:lsdException w:name="Table Grid 4" w:semiHidden="1" w:unhideWhenUsed="1"/>
+    <w:lsdException w:name="Table Grid 5" w:semiHidden="1" w:unhideWhenUsed="1"/>
+    <w:lsdException w:name="Table Grid 6" w:semiHidden="1" w:unhideWhenUsed="1"/>
+    <w:lsdException w:name="Table Grid 7" w:semiHidden="1" w:unhideWhenUsed="1"/>
+    <w:lsdException w:name="Table Grid 8" w:semiHidden="1" w:unhideWhenUsed="1"/>
+    <w:lsdException w:name="Table List 1" w:semiHidden="1" w:unhideWhenUsed="1"/>
+    <w:lsdException w:name="Table List 2" w:semiHidden="1" w:unhideWhenUsed="1"/>
+    <w:lsdException w:name="Table List 3" w:semiHidden="1" w:unhideWhenUsed="1"/>
+    <w:lsdException w:name="Table List 4" w:semiHidden="1" w:unhideWhenUsed="1"/>
+    <w:lsdException w:name="Table List 5" w:semiHidden="1" w:unhideWhenUsed="1"/>
+    <w:lsdException w:name="Table List 6" w:semiHidden="1" w:unhideWhenUsed="1"/>
+    <w:lsdException w:name="Table List 7" w:semiHidden="1" w:unhideWhenUsed="1"/>
+    <w:lsdException w:name="Table List 8" w:semiHidden="1" w:unhideWhenUsed="1"/>
+    <w:lsdException w:name="Table 3D effects 1" w:semiHidden="1" w:unhideWhenUsed="1"/>
+    <w:lsdException w:name="Table 3D effects 2" w:semiHidden="1" w:unhideWhenUsed="1"/>
+    <w:lsdException w:name="Table 3D effects 3" w:semiHidden="1" w:unhideWhenUsed="1"/>
+    <w:lsdException w:name="Table Contemporary" w:semiHidden="1" w:unhideWhenUsed="1"/>
+    <w:lsdException w:name="Table Elegant" w:semiHidden="1" w:unhideWhenUsed="1"/>
+    <w:lsdException w:name="Table Professional" w:semiHidden="1" w:unhideWhenUsed="1"/>
+    <w:lsdException w:name="Table Subtle 1" w:semiHidden="1" w:unhideWhenUsed="1"/>
+    <w:lsdException w:name="Table Subtle 2" w:semiHidden="1" w:unhideWhenUsed="1"/>
+    <w:lsdException w:name="Table Web 1" w:semiHidden="1" w:unhideWhenUsed="1"/>
+    <w:lsdException w:name="Table Web 2" w:semiHidden="1" w:unhideWhenUsed="1"/>
+    <w:lsdException w:name="Table Web 3" w:semiHidden="1" w:unhideWhenUsed="1"/>
+    <w:lsdException w:name="Table Theme" w:semiHidden="1" w:unhideWhenUsed="1"/>
     <w:lsdException w:name="Placeholder Text" w:semiHidden="1" w:uiPriority="99" w:unhideWhenUsed="1"/>
     <w:lsdException w:name="No Spacing" w:uiPriority="99" w:qFormat="1"/>
     <w:lsdException w:name="Light Shading" w:uiPriority="99"/>
@@ -1884,7 +1997,6 @@
     <w:uiPriority w:val="99"/>
     <w:semiHidden/>
     <w:unhideWhenUsed/>
-    <w:qFormat/>
     <w:tblPr>
       <w:tblInd w:w="0" w:type="dxa"/>
       <w:tblCellMar>
@@ -2371,7 +2483,7 @@
 </file>
 
 <file path=customXml/itemProps1.xml><?xml version="1.0" encoding="utf-8"?>
-<ds:datastoreItem xmlns:ds="http://schemas.openxmlformats.org/officeDocument/2006/customXml" ds:itemID="{34A9CA2B-DCFF-884D-9DB9-900F4B57CC11}">
+<ds:datastoreItem xmlns:ds="http://schemas.openxmlformats.org/officeDocument/2006/customXml" ds:itemID="{B277DEF3-4C59-B049-8E88-4E063AD04577}">
   <ds:schemaRefs>
     <ds:schemaRef ds:uri="http://schemas.openxmlformats.org/officeDocument/2006/bibliography"/>
   </ds:schemaRefs>

</xml_diff>